<commit_message>
step 3 half way done
</commit_message>
<xml_diff>
--- a/Assignment_2/java/src/report.docx
+++ b/Assignment_2/java/src/report.docx
@@ -2,11 +2,381 @@
 <file path=word/document.xml><?xml version="1.0" encoding="utf-8"?>
 <w:document xmlns:wpc="http://schemas.microsoft.com/office/word/2010/wordprocessingCanvas" xmlns:cx="http://schemas.microsoft.com/office/drawing/2014/chartex" xmlns:cx1="http://schemas.microsoft.com/office/drawing/2015/9/8/chartex" xmlns:cx2="http://schemas.microsoft.com/office/drawing/2015/10/21/chartex" xmlns:cx3="http://schemas.microsoft.com/office/drawing/2016/5/9/chartex" xmlns:cx4="http://schemas.microsoft.com/office/drawing/2016/5/10/chartex" xmlns:cx5="http://schemas.microsoft.com/office/drawing/2016/5/11/chartex" xmlns:cx6="http://schemas.microsoft.com/office/drawing/2016/5/12/chartex" xmlns:cx7="http://schemas.microsoft.com/office/drawing/2016/5/13/chartex" xmlns:cx8="http://schemas.microsoft.com/office/drawing/2016/5/14/chartex" xmlns:mc="http://schemas.openxmlformats.org/markup-compatibility/2006" xmlns:aink="http://schemas.microsoft.com/office/drawing/2016/ink" xmlns:am3d="http://schemas.microsoft.com/office/drawing/2017/model3d" xmlns:o="urn:schemas-microsoft-com:office:office" xmlns:oel="http://schemas.microsoft.com/office/2019/extlst" xmlns:r="http://schemas.openxmlformats.org/officeDocument/2006/relationships" xmlns:m="http://schemas.openxmlformats.org/officeDocument/2006/math" xmlns:v="urn:schemas-microsoft-com:vml" xmlns:wp14="http://schemas.microsoft.com/office/word/2010/wordprocessingDrawing" xmlns:wp="http://schemas.openxmlformats.org/drawingml/2006/wordprocessingDrawing" xmlns:w10="urn:schemas-microsoft-com:office:word" xmlns:w="http://schemas.openxmlformats.org/wordprocessingml/2006/main" xmlns:w14="http://schemas.microsoft.com/office/word/2010/wordml" xmlns:w15="http://schemas.microsoft.com/office/word/2012/wordml" xmlns:w16cex="http://schemas.microsoft.com/office/word/2018/wordml/cex" xmlns:w16cid="http://schemas.microsoft.com/office/word/2016/wordml/cid" xmlns:w16="http://schemas.microsoft.com/office/word/2018/wordml" xmlns:w16sdtdh="http://schemas.microsoft.com/office/word/2020/wordml/sdtdatahash" xmlns:w16se="http://schemas.microsoft.com/office/word/2015/wordml/symex" xmlns:wpg="http://schemas.microsoft.com/office/word/2010/wordprocessingGroup" xmlns:wpi="http://schemas.microsoft.com/office/word/2010/wordprocessingInk" xmlns:wne="http://schemas.microsoft.com/office/word/2006/wordml" xmlns:wps="http://schemas.microsoft.com/office/word/2010/wordprocessingShape" mc:Ignorable="w14 w15 w16se w16cid w16 w16cex w16sdtdh wp14">
   <w:body>
+    <w:tbl>
+      <w:tblPr>
+        <w:tblStyle w:val="TableGrid"/>
+        <w:tblW w:w="9535" w:type="dxa"/>
+        <w:tblLook w:val="04A0" w:firstRow="1" w:lastRow="0" w:firstColumn="1" w:lastColumn="0" w:noHBand="0" w:noVBand="1"/>
+      </w:tblPr>
+      <w:tblGrid>
+        <w:gridCol w:w="715"/>
+        <w:gridCol w:w="2700"/>
+        <w:gridCol w:w="3060"/>
+        <w:gridCol w:w="3060"/>
+      </w:tblGrid>
+      <w:tr>
+        <w:tc>
+          <w:tcPr>
+            <w:tcW w:w="715" w:type="dxa"/>
+          </w:tcPr>
+          <w:p>
+            <w:r>
+              <w:t>n</w:t>
+            </w:r>
+          </w:p>
+        </w:tc>
+        <w:tc>
+          <w:tcPr>
+            <w:tcW w:w="2700" w:type="dxa"/>
+          </w:tcPr>
+          <w:p>
+            <w:r>
+              <w:t>Serial TSP (nanosecond)</w:t>
+            </w:r>
+          </w:p>
+        </w:tc>
+        <w:tc>
+          <w:tcPr>
+            <w:tcW w:w="3060" w:type="dxa"/>
+          </w:tcPr>
+          <w:p>
+            <w:r>
+              <w:t xml:space="preserve">Threaded TSP </w:t>
+            </w:r>
+            <w:r>
+              <w:t>(</w:t>
+            </w:r>
+            <w:r>
+              <w:t>nanosecond</w:t>
+            </w:r>
+            <w:r>
+              <w:t>)</w:t>
+            </w:r>
+          </w:p>
+        </w:tc>
+        <w:tc>
+          <w:tcPr>
+            <w:tcW w:w="3060" w:type="dxa"/>
+          </w:tcPr>
+          <w:p>
+            <w:r>
+              <w:t xml:space="preserve">MPI-based TSP </w:t>
+            </w:r>
+            <w:r>
+              <w:t>(</w:t>
+            </w:r>
+            <w:r>
+              <w:t>nanosecond</w:t>
+            </w:r>
+            <w:r>
+              <w:t>)</w:t>
+            </w:r>
+          </w:p>
+        </w:tc>
+      </w:tr>
+      <w:tr>
+        <w:tc>
+          <w:tcPr>
+            <w:tcW w:w="715" w:type="dxa"/>
+          </w:tcPr>
+          <w:p>
+            <w:r>
+              <w:t>19</w:t>
+            </w:r>
+          </w:p>
+        </w:tc>
+        <w:tc>
+          <w:tcPr>
+            <w:tcW w:w="2700" w:type="dxa"/>
+          </w:tcPr>
+          <w:p>
+            <w:r>
+              <w:t>1026476200</w:t>
+            </w:r>
+          </w:p>
+        </w:tc>
+        <w:tc>
+          <w:tcPr>
+            <w:tcW w:w="3060" w:type="dxa"/>
+          </w:tcPr>
+          <w:p>
+            <w:r>
+              <w:t>31973528999</w:t>
+            </w:r>
+          </w:p>
+        </w:tc>
+        <w:tc>
+          <w:tcPr>
+            <w:tcW w:w="3060" w:type="dxa"/>
+          </w:tcPr>
+          <w:p/>
+        </w:tc>
+      </w:tr>
+      <w:tr>
+        <w:tc>
+          <w:tcPr>
+            <w:tcW w:w="715" w:type="dxa"/>
+          </w:tcPr>
+          <w:p>
+            <w:r>
+              <w:t>20</w:t>
+            </w:r>
+          </w:p>
+        </w:tc>
+        <w:tc>
+          <w:tcPr>
+            <w:tcW w:w="2700" w:type="dxa"/>
+          </w:tcPr>
+          <w:p>
+            <w:r>
+              <w:t>2492251601</w:t>
+            </w:r>
+          </w:p>
+        </w:tc>
+        <w:tc>
+          <w:tcPr>
+            <w:tcW w:w="3060" w:type="dxa"/>
+          </w:tcPr>
+          <w:p>
+            <w:r>
+              <w:t>63449309100</w:t>
+            </w:r>
+          </w:p>
+        </w:tc>
+        <w:tc>
+          <w:tcPr>
+            <w:tcW w:w="3060" w:type="dxa"/>
+          </w:tcPr>
+          <w:p/>
+        </w:tc>
+      </w:tr>
+      <w:tr>
+        <w:tc>
+          <w:tcPr>
+            <w:tcW w:w="715" w:type="dxa"/>
+          </w:tcPr>
+          <w:p>
+            <w:r>
+              <w:t>21</w:t>
+            </w:r>
+          </w:p>
+        </w:tc>
+        <w:tc>
+          <w:tcPr>
+            <w:tcW w:w="2700" w:type="dxa"/>
+          </w:tcPr>
+          <w:p>
+            <w:r>
+              <w:t>5642363900</w:t>
+            </w:r>
+          </w:p>
+        </w:tc>
+        <w:tc>
+          <w:tcPr>
+            <w:tcW w:w="3060" w:type="dxa"/>
+          </w:tcPr>
+          <w:p>
+            <w:r>
+              <w:t>137381780300</w:t>
+            </w:r>
+          </w:p>
+        </w:tc>
+        <w:tc>
+          <w:tcPr>
+            <w:tcW w:w="3060" w:type="dxa"/>
+          </w:tcPr>
+          <w:p/>
+        </w:tc>
+      </w:tr>
+      <w:tr>
+        <w:tc>
+          <w:tcPr>
+            <w:tcW w:w="715" w:type="dxa"/>
+          </w:tcPr>
+          <w:p>
+            <w:r>
+              <w:t>22</w:t>
+            </w:r>
+          </w:p>
+        </w:tc>
+        <w:tc>
+          <w:tcPr>
+            <w:tcW w:w="2700" w:type="dxa"/>
+          </w:tcPr>
+          <w:p>
+            <w:r>
+              <w:t>12107982300</w:t>
+            </w:r>
+          </w:p>
+        </w:tc>
+        <w:tc>
+          <w:tcPr>
+            <w:tcW w:w="3060" w:type="dxa"/>
+          </w:tcPr>
+          <w:p>
+            <w:r>
+              <w:t>266220438601</w:t>
+            </w:r>
+          </w:p>
+        </w:tc>
+        <w:tc>
+          <w:tcPr>
+            <w:tcW w:w="3060" w:type="dxa"/>
+          </w:tcPr>
+          <w:p/>
+        </w:tc>
+      </w:tr>
+      <w:tr>
+        <w:tc>
+          <w:tcPr>
+            <w:tcW w:w="715" w:type="dxa"/>
+          </w:tcPr>
+          <w:p>
+            <w:r>
+              <w:t>23</w:t>
+            </w:r>
+          </w:p>
+        </w:tc>
+        <w:tc>
+          <w:tcPr>
+            <w:tcW w:w="2700" w:type="dxa"/>
+          </w:tcPr>
+          <w:p>
+            <w:r>
+              <w:t>29969632601</w:t>
+            </w:r>
+          </w:p>
+        </w:tc>
+        <w:tc>
+          <w:tcPr>
+            <w:tcW w:w="3060" w:type="dxa"/>
+          </w:tcPr>
+          <w:p>
+            <w:r>
+              <w:t>534412439001</w:t>
+            </w:r>
+          </w:p>
+        </w:tc>
+        <w:tc>
+          <w:tcPr>
+            <w:tcW w:w="3060" w:type="dxa"/>
+          </w:tcPr>
+          <w:p/>
+        </w:tc>
+      </w:tr>
+      <w:tr>
+        <w:tc>
+          <w:tcPr>
+            <w:tcW w:w="715" w:type="dxa"/>
+          </w:tcPr>
+          <w:p>
+            <w:r>
+              <w:t>24</w:t>
+            </w:r>
+          </w:p>
+        </w:tc>
+        <w:tc>
+          <w:tcPr>
+            <w:tcW w:w="2700" w:type="dxa"/>
+          </w:tcPr>
+          <w:p>
+            <w:r>
+              <w:t>66730497699</w:t>
+            </w:r>
+          </w:p>
+        </w:tc>
+        <w:tc>
+          <w:tcPr>
+            <w:tcW w:w="3060" w:type="dxa"/>
+          </w:tcPr>
+          <w:p>
+            <w:r>
+              <w:t>1147381353700</w:t>
+            </w:r>
+          </w:p>
+        </w:tc>
+        <w:tc>
+          <w:tcPr>
+            <w:tcW w:w="3060" w:type="dxa"/>
+          </w:tcPr>
+          <w:p/>
+        </w:tc>
+      </w:tr>
+      <w:tr>
+        <w:tc>
+          <w:tcPr>
+            <w:tcW w:w="715" w:type="dxa"/>
+          </w:tcPr>
+          <w:p>
+            <w:r>
+              <w:t>25</w:t>
+            </w:r>
+          </w:p>
+        </w:tc>
+        <w:tc>
+          <w:tcPr>
+            <w:tcW w:w="2700" w:type="dxa"/>
+          </w:tcPr>
+          <w:p>
+            <w:r>
+              <w:t xml:space="preserve">Breaks! </w:t>
+            </w:r>
+          </w:p>
+        </w:tc>
+        <w:tc>
+          <w:tcPr>
+            <w:tcW w:w="3060" w:type="dxa"/>
+          </w:tcPr>
+          <w:p>
+            <w:r>
+              <w:t>2294762700000</w:t>
+            </w:r>
+          </w:p>
+        </w:tc>
+        <w:tc>
+          <w:tcPr>
+            <w:tcW w:w="3060" w:type="dxa"/>
+          </w:tcPr>
+          <w:p/>
+        </w:tc>
+      </w:tr>
+    </w:tbl>
+    <w:p/>
+    <w:p/>
     <w:p>
       <w:r>
-        <w:t>the parallel version does MORE work overall (like stitching)...so for fewer cities it will take longer than the serial version</w:t>
+        <w:rPr>
+          <w:noProof/>
+        </w:rPr>
+        <w:drawing>
+          <wp:inline distT="0" distB="0" distL="0" distR="0" wp14:anchorId="77F6C0F9" wp14:editId="3DE02DC4">
+            <wp:extent cx="5943600" cy="3254375"/>
+            <wp:effectExtent l="0" t="0" r="0" b="3175"/>
+            <wp:docPr id="1" name="Chart 1">
+              <a:extLst xmlns:a="http://schemas.openxmlformats.org/drawingml/2006/main">
+                <a:ext uri="{FF2B5EF4-FFF2-40B4-BE49-F238E27FC236}">
+                  <a16:creationId xmlns:a16="http://schemas.microsoft.com/office/drawing/2014/main" id="{FDC0E478-4313-274D-2346-F6B558C58A4C}"/>
+                </a:ext>
+              </a:extLst>
+            </wp:docPr>
+            <wp:cNvGraphicFramePr/>
+            <a:graphic xmlns:a="http://schemas.openxmlformats.org/drawingml/2006/main">
+              <a:graphicData uri="http://schemas.openxmlformats.org/drawingml/2006/chart">
+                <c:chart xmlns:c="http://schemas.openxmlformats.org/drawingml/2006/chart" xmlns:r="http://schemas.openxmlformats.org/officeDocument/2006/relationships" r:id="rId4"/>
+              </a:graphicData>
+            </a:graphic>
+          </wp:inline>
+        </w:drawing>
       </w:r>
     </w:p>
+    <w:p/>
+    <w:p/>
+    <w:p>
+      <w:r>
+        <w:br w:type="page"/>
+      </w:r>
+    </w:p>
+    <w:p/>
     <w:sectPr>
       <w:pgSz w:w="12240" w:h="15840"/>
       <w:pgMar w:top="1440" w:right="1440" w:bottom="1440" w:left="1440" w:header="720" w:footer="720" w:gutter="0"/>
@@ -443,7 +813,1285 @@
     <w:semiHidden/>
     <w:unhideWhenUsed/>
   </w:style>
+  <w:style w:type="table" w:styleId="TableGrid">
+    <w:name w:val="Table Grid"/>
+    <w:basedOn w:val="TableNormal"/>
+    <w:uiPriority w:val="39"/>
+    <w:rsid w:val="00426907"/>
+    <w:pPr>
+      <w:spacing w:after="0" w:line="240" w:lineRule="auto"/>
+    </w:pPr>
+    <w:tblPr>
+      <w:tblBorders>
+        <w:top w:val="single" w:sz="4" w:space="0" w:color="auto"/>
+        <w:left w:val="single" w:sz="4" w:space="0" w:color="auto"/>
+        <w:bottom w:val="single" w:sz="4" w:space="0" w:color="auto"/>
+        <w:right w:val="single" w:sz="4" w:space="0" w:color="auto"/>
+        <w:insideH w:val="single" w:sz="4" w:space="0" w:color="auto"/>
+        <w:insideV w:val="single" w:sz="4" w:space="0" w:color="auto"/>
+      </w:tblBorders>
+    </w:tblPr>
+  </w:style>
 </w:styles>
+</file>
+
+<file path=word/charts/chart1.xml><?xml version="1.0" encoding="utf-8"?>
+<c:chartSpace xmlns:c="http://schemas.openxmlformats.org/drawingml/2006/chart" xmlns:a="http://schemas.openxmlformats.org/drawingml/2006/main" xmlns:r="http://schemas.openxmlformats.org/officeDocument/2006/relationships" xmlns:c16r2="http://schemas.microsoft.com/office/drawing/2015/06/chart">
+  <c:date1904 val="0"/>
+  <c:lang val="en-US"/>
+  <c:roundedCorners val="0"/>
+  <mc:AlternateContent xmlns:mc="http://schemas.openxmlformats.org/markup-compatibility/2006">
+    <mc:Choice xmlns:c14="http://schemas.microsoft.com/office/drawing/2007/8/2/chart" Requires="c14">
+      <c14:style val="102"/>
+    </mc:Choice>
+    <mc:Fallback>
+      <c:style val="2"/>
+    </mc:Fallback>
+  </mc:AlternateContent>
+  <c:chart>
+    <c:title>
+      <c:tx>
+        <c:rich>
+          <a:bodyPr rot="0" spcFirstLastPara="1" vertOverflow="ellipsis" vert="horz" wrap="square" anchor="ctr" anchorCtr="1"/>
+          <a:lstStyle/>
+          <a:p>
+            <a:pPr>
+              <a:defRPr sz="1600" b="1" i="0" u="none" strike="noStrike" kern="1200" cap="all" spc="120" normalizeH="0" baseline="0">
+                <a:solidFill>
+                  <a:schemeClr val="tx1">
+                    <a:lumMod val="65000"/>
+                    <a:lumOff val="35000"/>
+                  </a:schemeClr>
+                </a:solidFill>
+                <a:latin typeface="+mn-lt"/>
+                <a:ea typeface="+mn-ea"/>
+                <a:cs typeface="+mn-cs"/>
+              </a:defRPr>
+            </a:pPr>
+            <a:r>
+              <a:rPr lang="en-US"/>
+              <a:t>Comparing</a:t>
+            </a:r>
+            <a:r>
+              <a:rPr lang="en-US" baseline="0"/>
+              <a:t> Execution Time among Serial, Threaded, and Mpi-based TSP</a:t>
+            </a:r>
+            <a:endParaRPr lang="en-US"/>
+          </a:p>
+        </c:rich>
+      </c:tx>
+      <c:overlay val="0"/>
+      <c:spPr>
+        <a:noFill/>
+        <a:ln>
+          <a:noFill/>
+        </a:ln>
+        <a:effectLst/>
+      </c:spPr>
+      <c:txPr>
+        <a:bodyPr rot="0" spcFirstLastPara="1" vertOverflow="ellipsis" vert="horz" wrap="square" anchor="ctr" anchorCtr="1"/>
+        <a:lstStyle/>
+        <a:p>
+          <a:pPr>
+            <a:defRPr sz="1600" b="1" i="0" u="none" strike="noStrike" kern="1200" cap="all" spc="120" normalizeH="0" baseline="0">
+              <a:solidFill>
+                <a:schemeClr val="tx1">
+                  <a:lumMod val="65000"/>
+                  <a:lumOff val="35000"/>
+                </a:schemeClr>
+              </a:solidFill>
+              <a:latin typeface="+mn-lt"/>
+              <a:ea typeface="+mn-ea"/>
+              <a:cs typeface="+mn-cs"/>
+            </a:defRPr>
+          </a:pPr>
+          <a:endParaRPr lang="en-US"/>
+        </a:p>
+      </c:txPr>
+    </c:title>
+    <c:autoTitleDeleted val="0"/>
+    <c:plotArea>
+      <c:layout/>
+      <c:lineChart>
+        <c:grouping val="standard"/>
+        <c:varyColors val="0"/>
+        <c:ser>
+          <c:idx val="0"/>
+          <c:order val="0"/>
+          <c:tx>
+            <c:strRef>
+              <c:f>Sheet1!$C$5</c:f>
+              <c:strCache>
+                <c:ptCount val="1"/>
+                <c:pt idx="0">
+                  <c:v>Serial TSP (nanosecond)</c:v>
+                </c:pt>
+              </c:strCache>
+            </c:strRef>
+          </c:tx>
+          <c:spPr>
+            <a:ln w="22225" cap="rnd">
+              <a:solidFill>
+                <a:schemeClr val="accent1"/>
+              </a:solidFill>
+              <a:round/>
+            </a:ln>
+            <a:effectLst/>
+          </c:spPr>
+          <c:marker>
+            <c:symbol val="diamond"/>
+            <c:size val="6"/>
+            <c:spPr>
+              <a:solidFill>
+                <a:schemeClr val="accent1"/>
+              </a:solidFill>
+              <a:ln w="9525">
+                <a:solidFill>
+                  <a:schemeClr val="accent1"/>
+                </a:solidFill>
+                <a:round/>
+              </a:ln>
+              <a:effectLst/>
+            </c:spPr>
+          </c:marker>
+          <c:trendline>
+            <c:spPr>
+              <a:ln w="19050" cap="rnd">
+                <a:solidFill>
+                  <a:schemeClr val="accent1"/>
+                </a:solidFill>
+                <a:prstDash val="sysDash"/>
+              </a:ln>
+              <a:effectLst/>
+            </c:spPr>
+            <c:trendlineType val="exp"/>
+            <c:dispRSqr val="1"/>
+            <c:dispEq val="0"/>
+            <c:trendlineLbl>
+              <c:numFmt formatCode="General" sourceLinked="0"/>
+              <c:spPr>
+                <a:noFill/>
+                <a:ln>
+                  <a:noFill/>
+                </a:ln>
+                <a:effectLst/>
+              </c:spPr>
+              <c:txPr>
+                <a:bodyPr rot="0" spcFirstLastPara="1" vertOverflow="ellipsis" vert="horz" wrap="square" anchor="ctr" anchorCtr="1"/>
+                <a:lstStyle/>
+                <a:p>
+                  <a:pPr>
+                    <a:defRPr sz="800" b="0" i="0" u="none" strike="noStrike" kern="1200" baseline="0">
+                      <a:solidFill>
+                        <a:schemeClr val="tx1">
+                          <a:lumMod val="65000"/>
+                          <a:lumOff val="35000"/>
+                        </a:schemeClr>
+                      </a:solidFill>
+                      <a:latin typeface="+mn-lt"/>
+                      <a:ea typeface="+mn-ea"/>
+                      <a:cs typeface="+mn-cs"/>
+                    </a:defRPr>
+                  </a:pPr>
+                  <a:endParaRPr lang="en-US"/>
+                </a:p>
+              </c:txPr>
+            </c:trendlineLbl>
+          </c:trendline>
+          <c:cat>
+            <c:numRef>
+              <c:f>Sheet1!$B$6:$B$12</c:f>
+              <c:numCache>
+                <c:formatCode>General</c:formatCode>
+                <c:ptCount val="7"/>
+                <c:pt idx="0">
+                  <c:v>19</c:v>
+                </c:pt>
+                <c:pt idx="1">
+                  <c:v>20</c:v>
+                </c:pt>
+                <c:pt idx="2">
+                  <c:v>21</c:v>
+                </c:pt>
+                <c:pt idx="3">
+                  <c:v>22</c:v>
+                </c:pt>
+                <c:pt idx="4">
+                  <c:v>23</c:v>
+                </c:pt>
+                <c:pt idx="5">
+                  <c:v>24</c:v>
+                </c:pt>
+                <c:pt idx="6">
+                  <c:v>25</c:v>
+                </c:pt>
+              </c:numCache>
+            </c:numRef>
+          </c:cat>
+          <c:val>
+            <c:numRef>
+              <c:f>Sheet1!$C$6:$C$12</c:f>
+              <c:numCache>
+                <c:formatCode>General</c:formatCode>
+                <c:ptCount val="7"/>
+                <c:pt idx="0">
+                  <c:v>1026476200</c:v>
+                </c:pt>
+                <c:pt idx="1">
+                  <c:v>2492251601</c:v>
+                </c:pt>
+                <c:pt idx="2">
+                  <c:v>5642363900</c:v>
+                </c:pt>
+                <c:pt idx="3">
+                  <c:v>12107982300</c:v>
+                </c:pt>
+                <c:pt idx="4">
+                  <c:v>29969632601</c:v>
+                </c:pt>
+                <c:pt idx="5">
+                  <c:v>66730497699</c:v>
+                </c:pt>
+                <c:pt idx="6" formatCode="0.00E+00">
+                  <c:v>4000000000000</c:v>
+                </c:pt>
+              </c:numCache>
+            </c:numRef>
+          </c:val>
+          <c:smooth val="0"/>
+          <c:extLst>
+            <c:ext xmlns:c16="http://schemas.microsoft.com/office/drawing/2014/chart" uri="{C3380CC4-5D6E-409C-BE32-E72D297353CC}">
+              <c16:uniqueId val="{00000001-CE42-456D-952A-FCB00F98E3AE}"/>
+            </c:ext>
+          </c:extLst>
+        </c:ser>
+        <c:ser>
+          <c:idx val="1"/>
+          <c:order val="1"/>
+          <c:tx>
+            <c:strRef>
+              <c:f>Sheet1!$D$5</c:f>
+              <c:strCache>
+                <c:ptCount val="1"/>
+                <c:pt idx="0">
+                  <c:v>Threaded TSP (nanosecond)</c:v>
+                </c:pt>
+              </c:strCache>
+            </c:strRef>
+          </c:tx>
+          <c:spPr>
+            <a:ln w="22225" cap="rnd">
+              <a:solidFill>
+                <a:schemeClr val="accent2"/>
+              </a:solidFill>
+              <a:round/>
+            </a:ln>
+            <a:effectLst/>
+          </c:spPr>
+          <c:marker>
+            <c:symbol val="square"/>
+            <c:size val="6"/>
+            <c:spPr>
+              <a:solidFill>
+                <a:schemeClr val="accent2"/>
+              </a:solidFill>
+              <a:ln w="9525">
+                <a:solidFill>
+                  <a:schemeClr val="accent2"/>
+                </a:solidFill>
+                <a:round/>
+              </a:ln>
+              <a:effectLst/>
+            </c:spPr>
+          </c:marker>
+          <c:trendline>
+            <c:spPr>
+              <a:ln w="19050" cap="rnd">
+                <a:solidFill>
+                  <a:schemeClr val="accent2"/>
+                </a:solidFill>
+                <a:prstDash val="sysDash"/>
+              </a:ln>
+              <a:effectLst/>
+            </c:spPr>
+            <c:trendlineType val="exp"/>
+            <c:dispRSqr val="1"/>
+            <c:dispEq val="0"/>
+            <c:trendlineLbl>
+              <c:numFmt formatCode="General" sourceLinked="0"/>
+              <c:spPr>
+                <a:noFill/>
+                <a:ln>
+                  <a:noFill/>
+                </a:ln>
+                <a:effectLst/>
+              </c:spPr>
+              <c:txPr>
+                <a:bodyPr rot="0" spcFirstLastPara="1" vertOverflow="ellipsis" vert="horz" wrap="square" anchor="ctr" anchorCtr="1"/>
+                <a:lstStyle/>
+                <a:p>
+                  <a:pPr>
+                    <a:defRPr sz="800" b="0" i="0" u="none" strike="noStrike" kern="1200" baseline="0">
+                      <a:solidFill>
+                        <a:schemeClr val="tx1">
+                          <a:lumMod val="65000"/>
+                          <a:lumOff val="35000"/>
+                        </a:schemeClr>
+                      </a:solidFill>
+                      <a:latin typeface="+mn-lt"/>
+                      <a:ea typeface="+mn-ea"/>
+                      <a:cs typeface="+mn-cs"/>
+                    </a:defRPr>
+                  </a:pPr>
+                  <a:endParaRPr lang="en-US"/>
+                </a:p>
+              </c:txPr>
+            </c:trendlineLbl>
+          </c:trendline>
+          <c:cat>
+            <c:numRef>
+              <c:f>Sheet1!$B$6:$B$12</c:f>
+              <c:numCache>
+                <c:formatCode>General</c:formatCode>
+                <c:ptCount val="7"/>
+                <c:pt idx="0">
+                  <c:v>19</c:v>
+                </c:pt>
+                <c:pt idx="1">
+                  <c:v>20</c:v>
+                </c:pt>
+                <c:pt idx="2">
+                  <c:v>21</c:v>
+                </c:pt>
+                <c:pt idx="3">
+                  <c:v>22</c:v>
+                </c:pt>
+                <c:pt idx="4">
+                  <c:v>23</c:v>
+                </c:pt>
+                <c:pt idx="5">
+                  <c:v>24</c:v>
+                </c:pt>
+                <c:pt idx="6">
+                  <c:v>25</c:v>
+                </c:pt>
+              </c:numCache>
+            </c:numRef>
+          </c:cat>
+          <c:val>
+            <c:numRef>
+              <c:f>Sheet1!$D$6:$D$12</c:f>
+              <c:numCache>
+                <c:formatCode>General</c:formatCode>
+                <c:ptCount val="7"/>
+                <c:pt idx="0">
+                  <c:v>31973528999</c:v>
+                </c:pt>
+                <c:pt idx="1">
+                  <c:v>63449309100</c:v>
+                </c:pt>
+                <c:pt idx="2">
+                  <c:v>137381780300</c:v>
+                </c:pt>
+                <c:pt idx="3">
+                  <c:v>266220438601</c:v>
+                </c:pt>
+                <c:pt idx="4">
+                  <c:v>534412439001</c:v>
+                </c:pt>
+                <c:pt idx="5">
+                  <c:v>1147381353700</c:v>
+                </c:pt>
+                <c:pt idx="6" formatCode="0.00E+00">
+                  <c:v>2294762700000</c:v>
+                </c:pt>
+              </c:numCache>
+            </c:numRef>
+          </c:val>
+          <c:smooth val="0"/>
+          <c:extLst>
+            <c:ext xmlns:c16="http://schemas.microsoft.com/office/drawing/2014/chart" uri="{C3380CC4-5D6E-409C-BE32-E72D297353CC}">
+              <c16:uniqueId val="{00000003-CE42-456D-952A-FCB00F98E3AE}"/>
+            </c:ext>
+          </c:extLst>
+        </c:ser>
+        <c:dLbls>
+          <c:showLegendKey val="0"/>
+          <c:showVal val="0"/>
+          <c:showCatName val="0"/>
+          <c:showSerName val="0"/>
+          <c:showPercent val="0"/>
+          <c:showBubbleSize val="0"/>
+        </c:dLbls>
+        <c:marker val="1"/>
+        <c:smooth val="0"/>
+        <c:axId val="1298941936"/>
+        <c:axId val="1298949008"/>
+      </c:lineChart>
+      <c:catAx>
+        <c:axId val="1298941936"/>
+        <c:scaling>
+          <c:orientation val="minMax"/>
+        </c:scaling>
+        <c:delete val="0"/>
+        <c:axPos val="b"/>
+        <c:majorGridlines>
+          <c:spPr>
+            <a:ln w="9525" cap="flat" cmpd="sng" algn="ctr">
+              <a:solidFill>
+                <a:schemeClr val="tx1">
+                  <a:lumMod val="15000"/>
+                  <a:lumOff val="85000"/>
+                </a:schemeClr>
+              </a:solidFill>
+              <a:round/>
+            </a:ln>
+            <a:effectLst/>
+          </c:spPr>
+        </c:majorGridlines>
+        <c:title>
+          <c:tx>
+            <c:rich>
+              <a:bodyPr rot="0" spcFirstLastPara="1" vertOverflow="ellipsis" vert="horz" wrap="square" anchor="ctr" anchorCtr="1"/>
+              <a:lstStyle/>
+              <a:p>
+                <a:pPr>
+                  <a:defRPr sz="1100" b="0" i="0" u="none" strike="noStrike" kern="1200" cap="all" baseline="0">
+                    <a:solidFill>
+                      <a:schemeClr val="tx1">
+                        <a:lumMod val="65000"/>
+                        <a:lumOff val="35000"/>
+                      </a:schemeClr>
+                    </a:solidFill>
+                    <a:latin typeface="+mn-lt"/>
+                    <a:ea typeface="+mn-ea"/>
+                    <a:cs typeface="+mn-cs"/>
+                  </a:defRPr>
+                </a:pPr>
+                <a:r>
+                  <a:rPr lang="en-US" sz="1100"/>
+                  <a:t>Number of Cities</a:t>
+                </a:r>
+              </a:p>
+            </c:rich>
+          </c:tx>
+          <c:overlay val="0"/>
+          <c:spPr>
+            <a:noFill/>
+            <a:ln>
+              <a:noFill/>
+            </a:ln>
+            <a:effectLst/>
+          </c:spPr>
+          <c:txPr>
+            <a:bodyPr rot="0" spcFirstLastPara="1" vertOverflow="ellipsis" vert="horz" wrap="square" anchor="ctr" anchorCtr="1"/>
+            <a:lstStyle/>
+            <a:p>
+              <a:pPr>
+                <a:defRPr sz="1100" b="0" i="0" u="none" strike="noStrike" kern="1200" cap="all" baseline="0">
+                  <a:solidFill>
+                    <a:schemeClr val="tx1">
+                      <a:lumMod val="65000"/>
+                      <a:lumOff val="35000"/>
+                    </a:schemeClr>
+                  </a:solidFill>
+                  <a:latin typeface="+mn-lt"/>
+                  <a:ea typeface="+mn-ea"/>
+                  <a:cs typeface="+mn-cs"/>
+                </a:defRPr>
+              </a:pPr>
+              <a:endParaRPr lang="en-US"/>
+            </a:p>
+          </c:txPr>
+        </c:title>
+        <c:numFmt formatCode="General" sourceLinked="1"/>
+        <c:majorTickMark val="none"/>
+        <c:minorTickMark val="none"/>
+        <c:tickLblPos val="nextTo"/>
+        <c:spPr>
+          <a:noFill/>
+          <a:ln w="9525" cap="flat" cmpd="sng" algn="ctr">
+            <a:solidFill>
+              <a:schemeClr val="tx1">
+                <a:lumMod val="15000"/>
+                <a:lumOff val="85000"/>
+              </a:schemeClr>
+            </a:solidFill>
+            <a:round/>
+          </a:ln>
+          <a:effectLst/>
+        </c:spPr>
+        <c:txPr>
+          <a:bodyPr rot="-60000000" spcFirstLastPara="1" vertOverflow="ellipsis" vert="horz" wrap="square" anchor="ctr" anchorCtr="1"/>
+          <a:lstStyle/>
+          <a:p>
+            <a:pPr>
+              <a:defRPr sz="900" b="0" i="0" u="none" strike="noStrike" kern="1200" cap="all" spc="120" normalizeH="0" baseline="0">
+                <a:solidFill>
+                  <a:schemeClr val="tx1">
+                    <a:lumMod val="65000"/>
+                    <a:lumOff val="35000"/>
+                  </a:schemeClr>
+                </a:solidFill>
+                <a:latin typeface="+mn-lt"/>
+                <a:ea typeface="+mn-ea"/>
+                <a:cs typeface="+mn-cs"/>
+              </a:defRPr>
+            </a:pPr>
+            <a:endParaRPr lang="en-US"/>
+          </a:p>
+        </c:txPr>
+        <c:crossAx val="1298949008"/>
+        <c:crosses val="autoZero"/>
+        <c:auto val="1"/>
+        <c:lblAlgn val="ctr"/>
+        <c:lblOffset val="100"/>
+        <c:noMultiLvlLbl val="0"/>
+      </c:catAx>
+      <c:valAx>
+        <c:axId val="1298949008"/>
+        <c:scaling>
+          <c:orientation val="minMax"/>
+        </c:scaling>
+        <c:delete val="0"/>
+        <c:axPos val="l"/>
+        <c:title>
+          <c:tx>
+            <c:rich>
+              <a:bodyPr rot="-5400000" spcFirstLastPara="1" vertOverflow="ellipsis" vert="horz" wrap="square" anchor="ctr" anchorCtr="1"/>
+              <a:lstStyle/>
+              <a:p>
+                <a:pPr>
+                  <a:defRPr sz="1100" b="0" i="0" u="none" strike="noStrike" kern="1200" cap="all" baseline="0">
+                    <a:solidFill>
+                      <a:schemeClr val="tx1">
+                        <a:lumMod val="65000"/>
+                        <a:lumOff val="35000"/>
+                      </a:schemeClr>
+                    </a:solidFill>
+                    <a:latin typeface="+mn-lt"/>
+                    <a:ea typeface="+mn-ea"/>
+                    <a:cs typeface="+mn-cs"/>
+                  </a:defRPr>
+                </a:pPr>
+                <a:r>
+                  <a:rPr lang="en-US" sz="1100"/>
+                  <a:t>Execution Time (in Nano Second)</a:t>
+                </a:r>
+              </a:p>
+            </c:rich>
+          </c:tx>
+          <c:layout>
+            <c:manualLayout>
+              <c:xMode val="edge"/>
+              <c:yMode val="edge"/>
+              <c:x val="1.1251758087201125E-2"/>
+              <c:y val="0.27188211887845098"/>
+            </c:manualLayout>
+          </c:layout>
+          <c:overlay val="0"/>
+          <c:spPr>
+            <a:noFill/>
+            <a:ln>
+              <a:noFill/>
+            </a:ln>
+            <a:effectLst/>
+          </c:spPr>
+          <c:txPr>
+            <a:bodyPr rot="-5400000" spcFirstLastPara="1" vertOverflow="ellipsis" vert="horz" wrap="square" anchor="ctr" anchorCtr="1"/>
+            <a:lstStyle/>
+            <a:p>
+              <a:pPr>
+                <a:defRPr sz="1100" b="0" i="0" u="none" strike="noStrike" kern="1200" cap="all" baseline="0">
+                  <a:solidFill>
+                    <a:schemeClr val="tx1">
+                      <a:lumMod val="65000"/>
+                      <a:lumOff val="35000"/>
+                    </a:schemeClr>
+                  </a:solidFill>
+                  <a:latin typeface="+mn-lt"/>
+                  <a:ea typeface="+mn-ea"/>
+                  <a:cs typeface="+mn-cs"/>
+                </a:defRPr>
+              </a:pPr>
+              <a:endParaRPr lang="en-US"/>
+            </a:p>
+          </c:txPr>
+        </c:title>
+        <c:numFmt formatCode="General" sourceLinked="1"/>
+        <c:majorTickMark val="none"/>
+        <c:minorTickMark val="none"/>
+        <c:tickLblPos val="nextTo"/>
+        <c:spPr>
+          <a:noFill/>
+          <a:ln w="9525" cap="flat" cmpd="sng" algn="ctr">
+            <a:solidFill>
+              <a:schemeClr val="dk1">
+                <a:lumMod val="15000"/>
+                <a:lumOff val="85000"/>
+              </a:schemeClr>
+            </a:solidFill>
+            <a:round/>
+          </a:ln>
+          <a:effectLst/>
+        </c:spPr>
+        <c:txPr>
+          <a:bodyPr rot="-60000000" spcFirstLastPara="1" vertOverflow="ellipsis" vert="horz" wrap="square" anchor="ctr" anchorCtr="1"/>
+          <a:lstStyle/>
+          <a:p>
+            <a:pPr>
+              <a:defRPr sz="900" b="0" i="0" u="none" strike="noStrike" kern="1200" baseline="0">
+                <a:solidFill>
+                  <a:schemeClr val="tx1">
+                    <a:lumMod val="65000"/>
+                    <a:lumOff val="35000"/>
+                  </a:schemeClr>
+                </a:solidFill>
+                <a:latin typeface="+mn-lt"/>
+                <a:ea typeface="+mn-ea"/>
+                <a:cs typeface="+mn-cs"/>
+              </a:defRPr>
+            </a:pPr>
+            <a:endParaRPr lang="en-US"/>
+          </a:p>
+        </c:txPr>
+        <c:crossAx val="1298941936"/>
+        <c:crosses val="autoZero"/>
+        <c:crossBetween val="between"/>
+      </c:valAx>
+      <c:spPr>
+        <a:noFill/>
+        <a:ln>
+          <a:noFill/>
+        </a:ln>
+        <a:effectLst/>
+      </c:spPr>
+    </c:plotArea>
+    <c:legend>
+      <c:legendPos val="t"/>
+      <c:overlay val="0"/>
+      <c:spPr>
+        <a:noFill/>
+        <a:ln>
+          <a:noFill/>
+        </a:ln>
+        <a:effectLst/>
+      </c:spPr>
+      <c:txPr>
+        <a:bodyPr rot="0" spcFirstLastPara="1" vertOverflow="ellipsis" vert="horz" wrap="square" anchor="ctr" anchorCtr="1"/>
+        <a:lstStyle/>
+        <a:p>
+          <a:pPr>
+            <a:defRPr sz="900" b="0" i="0" u="none" strike="noStrike" kern="1200" baseline="0">
+              <a:solidFill>
+                <a:schemeClr val="tx1">
+                  <a:lumMod val="65000"/>
+                  <a:lumOff val="35000"/>
+                </a:schemeClr>
+              </a:solidFill>
+              <a:latin typeface="+mn-lt"/>
+              <a:ea typeface="+mn-ea"/>
+              <a:cs typeface="+mn-cs"/>
+            </a:defRPr>
+          </a:pPr>
+          <a:endParaRPr lang="en-US"/>
+        </a:p>
+      </c:txPr>
+    </c:legend>
+    <c:plotVisOnly val="1"/>
+    <c:dispBlanksAs val="gap"/>
+    <c:showDLblsOverMax val="0"/>
+  </c:chart>
+  <c:spPr>
+    <a:solidFill>
+      <a:schemeClr val="lt1"/>
+    </a:solidFill>
+    <a:ln w="9525" cap="flat" cmpd="sng" algn="ctr">
+      <a:solidFill>
+        <a:schemeClr val="tx1">
+          <a:lumMod val="15000"/>
+          <a:lumOff val="85000"/>
+        </a:schemeClr>
+      </a:solidFill>
+      <a:round/>
+    </a:ln>
+    <a:effectLst/>
+  </c:spPr>
+  <c:txPr>
+    <a:bodyPr/>
+    <a:lstStyle/>
+    <a:p>
+      <a:pPr>
+        <a:defRPr/>
+      </a:pPr>
+      <a:endParaRPr lang="en-US"/>
+    </a:p>
+  </c:txPr>
+  <c:externalData r:id="rId3">
+    <c:autoUpdate val="0"/>
+  </c:externalData>
+</c:chartSpace>
+</file>
+
+<file path=word/charts/colors1.xml><?xml version="1.0" encoding="utf-8"?>
+<cs:colorStyle xmlns:cs="http://schemas.microsoft.com/office/drawing/2012/chartStyle" xmlns:a="http://schemas.openxmlformats.org/drawingml/2006/main" meth="cycle" id="10">
+  <a:schemeClr val="accent1"/>
+  <a:schemeClr val="accent2"/>
+  <a:schemeClr val="accent3"/>
+  <a:schemeClr val="accent4"/>
+  <a:schemeClr val="accent5"/>
+  <a:schemeClr val="accent6"/>
+  <cs:variation/>
+  <cs:variation>
+    <a:lumMod val="60000"/>
+  </cs:variation>
+  <cs:variation>
+    <a:lumMod val="80000"/>
+    <a:lumOff val="20000"/>
+  </cs:variation>
+  <cs:variation>
+    <a:lumMod val="80000"/>
+  </cs:variation>
+  <cs:variation>
+    <a:lumMod val="60000"/>
+    <a:lumOff val="40000"/>
+  </cs:variation>
+  <cs:variation>
+    <a:lumMod val="50000"/>
+  </cs:variation>
+  <cs:variation>
+    <a:lumMod val="70000"/>
+    <a:lumOff val="30000"/>
+  </cs:variation>
+  <cs:variation>
+    <a:lumMod val="70000"/>
+  </cs:variation>
+  <cs:variation>
+    <a:lumMod val="50000"/>
+    <a:lumOff val="50000"/>
+  </cs:variation>
+</cs:colorStyle>
+</file>
+
+<file path=word/charts/style1.xml><?xml version="1.0" encoding="utf-8"?>
+<cs:chartStyle xmlns:cs="http://schemas.microsoft.com/office/drawing/2012/chartStyle" xmlns:a="http://schemas.openxmlformats.org/drawingml/2006/main" id="239">
+  <cs:axisTitle>
+    <cs:lnRef idx="0"/>
+    <cs:fillRef idx="0"/>
+    <cs:effectRef idx="0"/>
+    <cs:fontRef idx="minor">
+      <a:schemeClr val="tx1">
+        <a:lumMod val="65000"/>
+        <a:lumOff val="35000"/>
+      </a:schemeClr>
+    </cs:fontRef>
+    <cs:defRPr sz="900" kern="1200" cap="all"/>
+  </cs:axisTitle>
+  <cs:categoryAxis>
+    <cs:lnRef idx="0"/>
+    <cs:fillRef idx="0"/>
+    <cs:effectRef idx="0"/>
+    <cs:fontRef idx="minor">
+      <a:schemeClr val="tx1">
+        <a:lumMod val="65000"/>
+        <a:lumOff val="35000"/>
+      </a:schemeClr>
+    </cs:fontRef>
+    <cs:spPr>
+      <a:ln w="9525" cap="flat" cmpd="sng" algn="ctr">
+        <a:solidFill>
+          <a:schemeClr val="tx1">
+            <a:lumMod val="15000"/>
+            <a:lumOff val="85000"/>
+          </a:schemeClr>
+        </a:solidFill>
+        <a:round/>
+      </a:ln>
+    </cs:spPr>
+    <cs:defRPr sz="800" kern="1200" cap="all" spc="120" normalizeH="0" baseline="0"/>
+  </cs:categoryAxis>
+  <cs:chartArea mods="allowNoFillOverride allowNoLineOverride">
+    <cs:lnRef idx="0"/>
+    <cs:fillRef idx="0"/>
+    <cs:effectRef idx="0"/>
+    <cs:fontRef idx="minor">
+      <a:schemeClr val="dk1"/>
+    </cs:fontRef>
+    <cs:spPr>
+      <a:solidFill>
+        <a:schemeClr val="lt1"/>
+      </a:solidFill>
+      <a:ln w="9525" cap="flat" cmpd="sng" algn="ctr">
+        <a:solidFill>
+          <a:schemeClr val="tx1">
+            <a:lumMod val="15000"/>
+            <a:lumOff val="85000"/>
+          </a:schemeClr>
+        </a:solidFill>
+        <a:round/>
+      </a:ln>
+    </cs:spPr>
+    <cs:defRPr sz="900" kern="1200"/>
+  </cs:chartArea>
+  <cs:dataLabel>
+    <cs:lnRef idx="0"/>
+    <cs:fillRef idx="0"/>
+    <cs:effectRef idx="0"/>
+    <cs:fontRef idx="minor">
+      <a:schemeClr val="tx1">
+        <a:lumMod val="50000"/>
+        <a:lumOff val="50000"/>
+      </a:schemeClr>
+    </cs:fontRef>
+    <cs:defRPr sz="900" b="0" i="0" u="none" strike="noStrike" kern="1200" baseline="0"/>
+  </cs:dataLabel>
+  <cs:dataLabelCallout>
+    <cs:lnRef idx="0"/>
+    <cs:fillRef idx="0"/>
+    <cs:effectRef idx="0"/>
+    <cs:fontRef idx="minor">
+      <a:schemeClr val="dk1">
+        <a:lumMod val="65000"/>
+        <a:lumOff val="35000"/>
+      </a:schemeClr>
+    </cs:fontRef>
+    <cs:spPr>
+      <a:solidFill>
+        <a:schemeClr val="lt1"/>
+      </a:solidFill>
+      <a:ln>
+        <a:solidFill>
+          <a:schemeClr val="dk1">
+            <a:lumMod val="25000"/>
+            <a:lumOff val="75000"/>
+          </a:schemeClr>
+        </a:solidFill>
+      </a:ln>
+    </cs:spPr>
+    <cs:defRPr sz="900" kern="1200"/>
+    <cs:bodyPr rot="0" spcFirstLastPara="1" vertOverflow="clip" horzOverflow="clip" vert="horz" wrap="square" lIns="36576" tIns="18288" rIns="36576" bIns="18288" anchor="ctr" anchorCtr="1">
+      <a:spAutoFit/>
+    </cs:bodyPr>
+  </cs:dataLabelCallout>
+  <cs:dataPoint>
+    <cs:lnRef idx="0"/>
+    <cs:fillRef idx="0">
+      <cs:styleClr val="auto"/>
+    </cs:fillRef>
+    <cs:effectRef idx="0"/>
+    <cs:fontRef idx="minor">
+      <a:schemeClr val="dk1"/>
+    </cs:fontRef>
+    <cs:spPr>
+      <a:solidFill>
+        <a:schemeClr val="phClr"/>
+      </a:solidFill>
+    </cs:spPr>
+  </cs:dataPoint>
+  <cs:dataPoint3D>
+    <cs:lnRef idx="0"/>
+    <cs:fillRef idx="0">
+      <cs:styleClr val="auto"/>
+    </cs:fillRef>
+    <cs:effectRef idx="0"/>
+    <cs:fontRef idx="minor">
+      <a:schemeClr val="dk1"/>
+    </cs:fontRef>
+    <cs:spPr>
+      <a:solidFill>
+        <a:schemeClr val="phClr"/>
+      </a:solidFill>
+    </cs:spPr>
+  </cs:dataPoint3D>
+  <cs:dataPointLine>
+    <cs:lnRef idx="0">
+      <cs:styleClr val="auto"/>
+    </cs:lnRef>
+    <cs:fillRef idx="0"/>
+    <cs:effectRef idx="0"/>
+    <cs:fontRef idx="minor">
+      <a:schemeClr val="dk1"/>
+    </cs:fontRef>
+    <cs:spPr>
+      <a:ln w="22225" cap="rnd">
+        <a:solidFill>
+          <a:schemeClr val="phClr"/>
+        </a:solidFill>
+        <a:round/>
+      </a:ln>
+    </cs:spPr>
+  </cs:dataPointLine>
+  <cs:dataPointMarker>
+    <cs:lnRef idx="0">
+      <cs:styleClr val="auto"/>
+    </cs:lnRef>
+    <cs:fillRef idx="0">
+      <cs:styleClr val="auto"/>
+    </cs:fillRef>
+    <cs:effectRef idx="0"/>
+    <cs:fontRef idx="minor">
+      <a:schemeClr val="dk1"/>
+    </cs:fontRef>
+    <cs:spPr>
+      <a:solidFill>
+        <a:schemeClr val="phClr"/>
+      </a:solidFill>
+      <a:ln w="9525">
+        <a:solidFill>
+          <a:schemeClr val="phClr"/>
+        </a:solidFill>
+        <a:round/>
+      </a:ln>
+    </cs:spPr>
+  </cs:dataPointMarker>
+  <cs:dataPointMarkerLayout size="6"/>
+  <cs:dataPointWireframe>
+    <cs:lnRef idx="0">
+      <cs:styleClr val="auto"/>
+    </cs:lnRef>
+    <cs:fillRef idx="0"/>
+    <cs:effectRef idx="0"/>
+    <cs:fontRef idx="minor">
+      <a:schemeClr val="dk1"/>
+    </cs:fontRef>
+    <cs:spPr>
+      <a:ln w="9525" cap="rnd">
+        <a:solidFill>
+          <a:schemeClr val="phClr"/>
+        </a:solidFill>
+        <a:round/>
+      </a:ln>
+    </cs:spPr>
+  </cs:dataPointWireframe>
+  <cs:dataTable>
+    <cs:lnRef idx="0"/>
+    <cs:fillRef idx="0"/>
+    <cs:effectRef idx="0"/>
+    <cs:fontRef idx="minor">
+      <a:schemeClr val="tx1">
+        <a:lumMod val="65000"/>
+        <a:lumOff val="35000"/>
+      </a:schemeClr>
+    </cs:fontRef>
+    <cs:spPr>
+      <a:ln w="9525">
+        <a:solidFill>
+          <a:schemeClr val="tx1">
+            <a:lumMod val="15000"/>
+            <a:lumOff val="85000"/>
+          </a:schemeClr>
+        </a:solidFill>
+      </a:ln>
+    </cs:spPr>
+    <cs:defRPr sz="900" kern="1200"/>
+  </cs:dataTable>
+  <cs:downBar>
+    <cs:lnRef idx="0"/>
+    <cs:fillRef idx="0"/>
+    <cs:effectRef idx="0"/>
+    <cs:fontRef idx="minor">
+      <a:schemeClr val="dk1"/>
+    </cs:fontRef>
+    <cs:spPr>
+      <a:solidFill>
+        <a:schemeClr val="dk1">
+          <a:lumMod val="75000"/>
+          <a:lumOff val="25000"/>
+        </a:schemeClr>
+      </a:solidFill>
+      <a:ln w="9525">
+        <a:solidFill>
+          <a:schemeClr val="tx1">
+            <a:lumMod val="15000"/>
+            <a:lumOff val="85000"/>
+          </a:schemeClr>
+        </a:solidFill>
+      </a:ln>
+    </cs:spPr>
+  </cs:downBar>
+  <cs:dropLine>
+    <cs:lnRef idx="0"/>
+    <cs:fillRef idx="0"/>
+    <cs:effectRef idx="0"/>
+    <cs:fontRef idx="minor">
+      <a:schemeClr val="dk1"/>
+    </cs:fontRef>
+    <cs:spPr>
+      <a:ln w="9525">
+        <a:solidFill>
+          <a:schemeClr val="tx1">
+            <a:lumMod val="35000"/>
+            <a:lumOff val="65000"/>
+          </a:schemeClr>
+        </a:solidFill>
+      </a:ln>
+    </cs:spPr>
+  </cs:dropLine>
+  <cs:errorBar>
+    <cs:lnRef idx="0"/>
+    <cs:fillRef idx="0"/>
+    <cs:effectRef idx="0"/>
+    <cs:fontRef idx="minor">
+      <a:schemeClr val="dk1"/>
+    </cs:fontRef>
+    <cs:spPr>
+      <a:ln w="9525">
+        <a:solidFill>
+          <a:schemeClr val="tx1">
+            <a:lumMod val="65000"/>
+            <a:lumOff val="35000"/>
+          </a:schemeClr>
+        </a:solidFill>
+        <a:round/>
+      </a:ln>
+    </cs:spPr>
+  </cs:errorBar>
+  <cs:floor>
+    <cs:lnRef idx="0"/>
+    <cs:fillRef idx="0"/>
+    <cs:effectRef idx="0"/>
+    <cs:fontRef idx="minor">
+      <a:schemeClr val="dk1"/>
+    </cs:fontRef>
+  </cs:floor>
+  <cs:gridlineMajor>
+    <cs:lnRef idx="0"/>
+    <cs:fillRef idx="0"/>
+    <cs:effectRef idx="0"/>
+    <cs:fontRef idx="minor">
+      <a:schemeClr val="dk1"/>
+    </cs:fontRef>
+    <cs:spPr>
+      <a:ln w="9525" cap="flat" cmpd="sng" algn="ctr">
+        <a:solidFill>
+          <a:schemeClr val="tx1">
+            <a:lumMod val="15000"/>
+            <a:lumOff val="85000"/>
+          </a:schemeClr>
+        </a:solidFill>
+        <a:round/>
+      </a:ln>
+    </cs:spPr>
+  </cs:gridlineMajor>
+  <cs:gridlineMinor>
+    <cs:lnRef idx="0"/>
+    <cs:fillRef idx="0"/>
+    <cs:effectRef idx="0"/>
+    <cs:fontRef idx="minor">
+      <a:schemeClr val="dk1"/>
+    </cs:fontRef>
+    <cs:spPr>
+      <a:ln>
+        <a:solidFill>
+          <a:schemeClr val="tx1">
+            <a:lumMod val="5000"/>
+            <a:lumOff val="95000"/>
+          </a:schemeClr>
+        </a:solidFill>
+      </a:ln>
+    </cs:spPr>
+  </cs:gridlineMinor>
+  <cs:hiLoLine>
+    <cs:lnRef idx="0"/>
+    <cs:fillRef idx="0"/>
+    <cs:effectRef idx="0"/>
+    <cs:fontRef idx="minor">
+      <a:schemeClr val="dk1"/>
+    </cs:fontRef>
+    <cs:spPr>
+      <a:ln w="9525">
+        <a:solidFill>
+          <a:schemeClr val="tx1">
+            <a:lumMod val="50000"/>
+            <a:lumOff val="50000"/>
+          </a:schemeClr>
+        </a:solidFill>
+      </a:ln>
+    </cs:spPr>
+  </cs:hiLoLine>
+  <cs:leaderLine>
+    <cs:lnRef idx="0"/>
+    <cs:fillRef idx="0"/>
+    <cs:effectRef idx="0"/>
+    <cs:fontRef idx="minor">
+      <a:schemeClr val="dk1"/>
+    </cs:fontRef>
+    <cs:spPr>
+      <a:ln w="9525">
+        <a:solidFill>
+          <a:schemeClr val="tx1">
+            <a:lumMod val="35000"/>
+            <a:lumOff val="65000"/>
+          </a:schemeClr>
+        </a:solidFill>
+      </a:ln>
+    </cs:spPr>
+  </cs:leaderLine>
+  <cs:legend>
+    <cs:lnRef idx="0"/>
+    <cs:fillRef idx="0"/>
+    <cs:effectRef idx="0"/>
+    <cs:fontRef idx="minor">
+      <a:schemeClr val="tx1">
+        <a:lumMod val="65000"/>
+        <a:lumOff val="35000"/>
+      </a:schemeClr>
+    </cs:fontRef>
+    <cs:defRPr sz="900" kern="1200"/>
+  </cs:legend>
+  <cs:plotArea mods="allowNoFillOverride allowNoLineOverride">
+    <cs:lnRef idx="0"/>
+    <cs:fillRef idx="0"/>
+    <cs:effectRef idx="0"/>
+    <cs:fontRef idx="minor">
+      <a:schemeClr val="dk1"/>
+    </cs:fontRef>
+  </cs:plotArea>
+  <cs:plotArea3D mods="allowNoFillOverride allowNoLineOverride">
+    <cs:lnRef idx="0"/>
+    <cs:fillRef idx="0"/>
+    <cs:effectRef idx="0"/>
+    <cs:fontRef idx="minor">
+      <a:schemeClr val="dk1"/>
+    </cs:fontRef>
+  </cs:plotArea3D>
+  <cs:seriesAxis>
+    <cs:lnRef idx="0"/>
+    <cs:fillRef idx="0"/>
+    <cs:effectRef idx="0"/>
+    <cs:fontRef idx="minor">
+      <a:schemeClr val="tx1">
+        <a:lumMod val="65000"/>
+        <a:lumOff val="35000"/>
+      </a:schemeClr>
+    </cs:fontRef>
+    <cs:spPr>
+      <a:ln w="9525" cap="flat" cmpd="sng" algn="ctr">
+        <a:solidFill>
+          <a:schemeClr val="tx1">
+            <a:lumMod val="15000"/>
+            <a:lumOff val="85000"/>
+          </a:schemeClr>
+        </a:solidFill>
+        <a:round/>
+      </a:ln>
+    </cs:spPr>
+    <cs:defRPr sz="900" kern="1200"/>
+  </cs:seriesAxis>
+  <cs:seriesLine>
+    <cs:lnRef idx="0"/>
+    <cs:fillRef idx="0"/>
+    <cs:effectRef idx="0"/>
+    <cs:fontRef idx="minor">
+      <a:schemeClr val="dk1"/>
+    </cs:fontRef>
+    <cs:spPr>
+      <a:ln w="9525">
+        <a:solidFill>
+          <a:schemeClr val="tx1">
+            <a:lumMod val="35000"/>
+            <a:lumOff val="65000"/>
+          </a:schemeClr>
+        </a:solidFill>
+        <a:round/>
+      </a:ln>
+    </cs:spPr>
+  </cs:seriesLine>
+  <cs:title>
+    <cs:lnRef idx="0"/>
+    <cs:fillRef idx="0"/>
+    <cs:effectRef idx="0"/>
+    <cs:fontRef idx="minor">
+      <a:schemeClr val="tx1">
+        <a:lumMod val="65000"/>
+        <a:lumOff val="35000"/>
+      </a:schemeClr>
+    </cs:fontRef>
+    <cs:defRPr sz="1600" b="1" kern="1200" cap="all" spc="120" normalizeH="0" baseline="0"/>
+  </cs:title>
+  <cs:trendline>
+    <cs:lnRef idx="0">
+      <cs:styleClr val="auto"/>
+    </cs:lnRef>
+    <cs:fillRef idx="0"/>
+    <cs:effectRef idx="0"/>
+    <cs:fontRef idx="minor">
+      <a:schemeClr val="dk1"/>
+    </cs:fontRef>
+    <cs:spPr>
+      <a:ln w="19050" cap="rnd">
+        <a:solidFill>
+          <a:schemeClr val="phClr"/>
+        </a:solidFill>
+        <a:prstDash val="sysDash"/>
+      </a:ln>
+    </cs:spPr>
+  </cs:trendline>
+  <cs:trendlineLabel>
+    <cs:lnRef idx="0"/>
+    <cs:fillRef idx="0"/>
+    <cs:effectRef idx="0"/>
+    <cs:fontRef idx="minor">
+      <a:schemeClr val="tx1">
+        <a:lumMod val="65000"/>
+        <a:lumOff val="35000"/>
+      </a:schemeClr>
+    </cs:fontRef>
+    <cs:defRPr sz="800" kern="1200"/>
+  </cs:trendlineLabel>
+  <cs:upBar>
+    <cs:lnRef idx="0"/>
+    <cs:fillRef idx="0"/>
+    <cs:effectRef idx="0"/>
+    <cs:fontRef idx="minor">
+      <a:schemeClr val="dk1"/>
+    </cs:fontRef>
+    <cs:spPr>
+      <a:solidFill>
+        <a:schemeClr val="lt1"/>
+      </a:solidFill>
+      <a:ln w="9525">
+        <a:solidFill>
+          <a:schemeClr val="tx1">
+            <a:lumMod val="65000"/>
+            <a:lumOff val="35000"/>
+          </a:schemeClr>
+        </a:solidFill>
+      </a:ln>
+    </cs:spPr>
+  </cs:upBar>
+  <cs:valueAxis>
+    <cs:lnRef idx="0"/>
+    <cs:fillRef idx="0"/>
+    <cs:effectRef idx="0"/>
+    <cs:fontRef idx="minor">
+      <a:schemeClr val="tx1">
+        <a:lumMod val="65000"/>
+        <a:lumOff val="35000"/>
+      </a:schemeClr>
+    </cs:fontRef>
+    <cs:spPr>
+      <a:ln w="9525" cap="flat" cmpd="sng" algn="ctr">
+        <a:solidFill>
+          <a:schemeClr val="dk1">
+            <a:lumMod val="15000"/>
+            <a:lumOff val="85000"/>
+          </a:schemeClr>
+        </a:solidFill>
+        <a:round/>
+      </a:ln>
+    </cs:spPr>
+    <cs:defRPr sz="900" kern="1200"/>
+  </cs:valueAxis>
+  <cs:wall>
+    <cs:lnRef idx="0"/>
+    <cs:fillRef idx="0"/>
+    <cs:effectRef idx="0"/>
+    <cs:fontRef idx="minor">
+      <a:schemeClr val="dk1"/>
+    </cs:fontRef>
+  </cs:wall>
+</cs:chartStyle>
 </file>
 
 <file path=word/theme/theme1.xml><?xml version="1.0" encoding="utf-8"?>

</xml_diff>